<commit_message>
openQMS: specify rentenion period for accounting documents Rationale: § 14b Abs. 1 S. 2 UstG (Germany)
</commit_message>
<xml_diff>
--- a/7. Documentation and Records Subsystem/SOP-701 - Control of Documents.docx
+++ b/7. Documentation and Records Subsystem/SOP-701 - Control of Documents.docx
@@ -5344,7 +5344,7 @@
                               </a:ln>
                               <a:extLst>
                                 <a:ext uri="{909E8E84-426E-40dd-AFC4-6F175D3DCCD1}">
-                                  <a14:hiddenFill xmlns:mo="http://schemas.microsoft.com/office/mac/office/2008/main" xmlns:mv="urn:schemas-microsoft-com:mac:vml" xmlns="" xmlns:o="urn:schemas-microsoft-com:office:office" xmlns:v="urn:schemas-microsoft-com:vml" xmlns:w10="urn:schemas-microsoft-com:office:word" xmlns:w="http://schemas.openxmlformats.org/wordprocessingml/2006/main" xmlns:a14="http://schemas.microsoft.com/office/drawing/2010/main">
+                                  <a14:hiddenFill xmlns:a14="http://schemas.microsoft.com/office/drawing/2010/main" xmlns:w="http://schemas.openxmlformats.org/wordprocessingml/2006/main" xmlns:w10="urn:schemas-microsoft-com:office:word" xmlns:v="urn:schemas-microsoft-com:vml" xmlns:o="urn:schemas-microsoft-com:office:office" xmlns="" xmlns:mv="urn:schemas-microsoft-com:mac:vml" xmlns:mo="http://schemas.microsoft.com/office/mac/office/2008/main">
                                     <a:solidFill>
                                       <a:srgbClr val="FFFFFF"/>
                                     </a:solidFill>
@@ -7779,7 +7779,7 @@
                               </a:ln>
                               <a:extLst>
                                 <a:ext uri="{909E8E84-426E-40dd-AFC4-6F175D3DCCD1}">
-                                  <a14:hiddenFill xmlns:mo="http://schemas.microsoft.com/office/mac/office/2008/main" xmlns:mv="urn:schemas-microsoft-com:mac:vml" xmlns="" xmlns:o="urn:schemas-microsoft-com:office:office" xmlns:v="urn:schemas-microsoft-com:vml" xmlns:w10="urn:schemas-microsoft-com:office:word" xmlns:w="http://schemas.openxmlformats.org/wordprocessingml/2006/main" xmlns:a14="http://schemas.microsoft.com/office/drawing/2010/main">
+                                  <a14:hiddenFill xmlns:a14="http://schemas.microsoft.com/office/drawing/2010/main" xmlns:w="http://schemas.openxmlformats.org/wordprocessingml/2006/main" xmlns:w10="urn:schemas-microsoft-com:office:word" xmlns:v="urn:schemas-microsoft-com:vml" xmlns:o="urn:schemas-microsoft-com:office:office" xmlns="" xmlns:mv="urn:schemas-microsoft-com:mac:vml" xmlns:mo="http://schemas.microsoft.com/office/mac/office/2008/main">
                                     <a:solidFill>
                                       <a:srgbClr val="FFFFFF"/>
                                     </a:solidFill>
@@ -10659,7 +10659,7 @@
                               </a:ln>
                               <a:extLst>
                                 <a:ext uri="{909E8E84-426E-40dd-AFC4-6F175D3DCCD1}">
-                                  <a14:hiddenFill xmlns:mo="http://schemas.microsoft.com/office/mac/office/2008/main" xmlns:mv="urn:schemas-microsoft-com:mac:vml" xmlns="" xmlns:o="urn:schemas-microsoft-com:office:office" xmlns:v="urn:schemas-microsoft-com:vml" xmlns:w10="urn:schemas-microsoft-com:office:word" xmlns:w="http://schemas.openxmlformats.org/wordprocessingml/2006/main" xmlns:a14="http://schemas.microsoft.com/office/drawing/2010/main">
+                                  <a14:hiddenFill xmlns:a14="http://schemas.microsoft.com/office/drawing/2010/main" xmlns:w="http://schemas.openxmlformats.org/wordprocessingml/2006/main" xmlns:w10="urn:schemas-microsoft-com:office:word" xmlns:v="urn:schemas-microsoft-com:vml" xmlns:o="urn:schemas-microsoft-com:office:office" xmlns="" xmlns:mv="urn:schemas-microsoft-com:mac:vml" xmlns:mo="http://schemas.microsoft.com/office/mac/office/2008/main">
                                     <a:solidFill>
                                       <a:srgbClr val="FFFFFF"/>
                                     </a:solidFill>
@@ -11793,6 +11793,72 @@
                 <w:szCs w:val="22"/>
               </w:rPr>
               <w:t>after obsoletion</w:t>
+            </w:r>
+          </w:p>
+        </w:tc>
+      </w:tr>
+      <w:tr>
+        <w:tc>
+          <w:tcPr>
+            <w:cnfStyle w:val="001000000000" w:firstRow="0" w:lastRow="0" w:firstColumn="1" w:lastColumn="0" w:oddVBand="0" w:evenVBand="0" w:oddHBand="0" w:evenHBand="0" w:firstRowFirstColumn="0" w:firstRowLastColumn="0" w:lastRowFirstColumn="0" w:lastRowLastColumn="0"/>
+            <w:tcW w:w="1870" w:type="dxa"/>
+          </w:tcPr>
+          <w:p>
+            <w:pPr>
+              <w:rPr>
+                <w:sz w:val="22"/>
+                <w:szCs w:val="22"/>
+              </w:rPr>
+            </w:pPr>
+            <w:r>
+              <w:rPr>
+                <w:sz w:val="22"/>
+                <w:szCs w:val="22"/>
+              </w:rPr>
+              <w:t>Accounting documents</w:t>
+            </w:r>
+          </w:p>
+        </w:tc>
+        <w:tc>
+          <w:tcPr>
+            <w:tcW w:w="2715" w:type="dxa"/>
+          </w:tcPr>
+          <w:p>
+            <w:pPr>
+              <w:cnfStyle w:val="000000000000" w:firstRow="0" w:lastRow="0" w:firstColumn="0" w:lastColumn="0" w:oddVBand="0" w:evenVBand="0" w:oddHBand="0" w:evenHBand="0" w:firstRowFirstColumn="0" w:firstRowLastColumn="0" w:lastRowFirstColumn="0" w:lastRowLastColumn="0"/>
+              <w:rPr>
+                <w:sz w:val="22"/>
+                <w:szCs w:val="22"/>
+              </w:rPr>
+            </w:pPr>
+            <w:r>
+              <w:rPr>
+                <w:sz w:val="22"/>
+                <w:szCs w:val="22"/>
+              </w:rPr>
+              <w:t>10 years</w:t>
+            </w:r>
+            <w:r>
+              <w:rPr>
+                <w:sz w:val="22"/>
+                <w:szCs w:val="22"/>
+              </w:rPr>
+              <w:br/>
+              <w:t xml:space="preserve">from the </w:t>
+            </w:r>
+            <w:r>
+              <w:rPr>
+                <w:sz w:val="22"/>
+                <w:szCs w:val="22"/>
+              </w:rPr>
+              <w:t xml:space="preserve">invoice </w:t>
+            </w:r>
+            <w:r>
+              <w:rPr>
+                <w:sz w:val="22"/>
+                <w:szCs w:val="22"/>
+              </w:rPr>
+              <w:t>date</w:t>
             </w:r>
           </w:p>
         </w:tc>
@@ -12264,7 +12330,7 @@
             <w:t>1</w:t>
           </w:r>
           <w:r>
-            <w:t>1</w:t>
+            <w:t>2</w:t>
           </w:r>
         </w:p>
       </w:tc>

</xml_diff>